<commit_message>
Puse en rojo la regla de negocio que no hay que hacer
</commit_message>
<xml_diff>
--- a/resource/docu tp/TP_Cuatrimestral_IOO_2C_2020.docx
+++ b/resource/docu tp/TP_Cuatrimestral_IOO_2C_2020.docx
@@ -2576,26 +2576,16 @@
       <w:r>
         <w:rPr>
           <w:rFonts w:ascii="Segoe UI Light" w:hAnsi="Segoe UI Light" w:cs="Segoe UI Light"/>
+          <w:color w:val="FF0000"/>
         </w:rPr>
         <w:t>Ningún socio puede operar con desembolsos no cubiertos</w:t>
       </w:r>
       <w:r>
         <w:rPr>
           <w:rFonts w:ascii="Segoe UI Light" w:hAnsi="Segoe UI Light" w:cs="Segoe UI Light"/>
+          <w:color w:val="FF0000"/>
         </w:rPr>
         <w:t xml:space="preserve"> </w:t>
-      </w:r>
-      <w:r>
-        <w:rPr>
-          <w:rFonts w:ascii="Segoe UI Light" w:hAnsi="Segoe UI Light" w:cs="Segoe UI Light"/>
-        </w:rPr>
-        <w:sym w:font="Wingdings" w:char="F0E0"/>
-      </w:r>
-      <w:r>
-        <w:rPr>
-          <w:rFonts w:ascii="Segoe UI Light" w:hAnsi="Segoe UI Light" w:cs="Segoe UI Light"/>
-        </w:rPr>
-        <w:t xml:space="preserve"> Matías</w:t>
       </w:r>
     </w:p>
     <w:p>
@@ -2617,6 +2607,24 @@
           <w:rFonts w:ascii="Segoe UI Light" w:hAnsi="Segoe UI Light" w:cs="Segoe UI Light"/>
         </w:rPr>
         <w:t>Un socio no puede ser aprobado como protector si es accionista de una empresa socia partícipe de la SGR</w:t>
+      </w:r>
+      <w:r>
+        <w:rPr>
+          <w:rFonts w:ascii="Segoe UI Light" w:hAnsi="Segoe UI Light" w:cs="Segoe UI Light"/>
+        </w:rPr>
+        <w:t xml:space="preserve"> </w:t>
+      </w:r>
+      <w:r>
+        <w:rPr>
+          <w:rFonts w:ascii="Segoe UI Light" w:hAnsi="Segoe UI Light" w:cs="Segoe UI Light"/>
+        </w:rPr>
+        <w:sym w:font="Wingdings" w:char="F0E0"/>
+      </w:r>
+      <w:r>
+        <w:rPr>
+          <w:rFonts w:ascii="Segoe UI Light" w:hAnsi="Segoe UI Light" w:cs="Segoe UI Light"/>
+        </w:rPr>
+        <w:t xml:space="preserve"> Matías</w:t>
       </w:r>
     </w:p>
     <w:p>

</xml_diff>